<commit_message>
Unofficial Japanese Tranlation:Recommended open source compliance(For Engineers)
</commit_message>
<xml_diff>
--- a/recommendedengineering-JP_unofficial.docx
+++ b/recommendedengineering-JP_unofficial.docx
@@ -12,6 +12,8 @@
           <w:sz w:val="28"/>
         </w:rPr>
       </w:pPr>
+      <w:bookmarkStart w:id="0" w:name="_GoBack"/>
+      <w:bookmarkEnd w:id="0"/>
       <w:r>
         <w:rPr>
           <w:rFonts w:ascii="メイリオ" w:eastAsia="メイリオ" w:hAnsi="メイリオ" w:cs="メイリオ" w:hint="eastAsia"/>
@@ -166,19 +168,19 @@
         <w:spacing w:beforeLines="50" w:before="180" w:line="300" w:lineRule="exact"/>
         <w:ind w:left="360" w:hangingChars="150" w:hanging="360"/>
         <w:rPr>
+          <w:rFonts w:ascii="メイリオ" w:eastAsia="メイリオ" w:hAnsi="メイリオ" w:cs="メイリオ"/>
+          <w:b/>
+          <w:color w:val="FF0066"/>
+          <w:sz w:val="24"/>
+        </w:rPr>
+      </w:pPr>
+      <w:r>
+        <w:rPr>
           <w:rFonts w:ascii="メイリオ" w:eastAsia="メイリオ" w:hAnsi="メイリオ" w:cs="メイリオ" w:hint="eastAsia"/>
           <w:b/>
           <w:color w:val="FF0066"/>
           <w:sz w:val="24"/>
         </w:rPr>
-      </w:pPr>
-      <w:r>
-        <w:rPr>
-          <w:rFonts w:ascii="メイリオ" w:eastAsia="メイリオ" w:hAnsi="メイリオ" w:cs="メイリオ" w:hint="eastAsia"/>
-          <w:b/>
-          <w:color w:val="FF0066"/>
-          <w:sz w:val="24"/>
-        </w:rPr>
         <w:t>べからず（DO NOT）</w:t>
       </w:r>
     </w:p>
@@ -186,9 +188,6 @@
       <w:pPr>
         <w:pStyle w:val="2"/>
         <w:ind w:left="840" w:hanging="420"/>
-        <w:rPr>
-          <w:rFonts w:hint="eastAsia"/>
-        </w:rPr>
       </w:pPr>
       <w:r>
         <w:rPr>
@@ -212,9 +211,6 @@
     <w:p>
       <w:pPr>
         <w:pStyle w:val="11"/>
-        <w:rPr>
-          <w:rFonts w:hint="eastAsia"/>
-        </w:rPr>
       </w:pPr>
       <w:r>
         <w:rPr>
@@ -251,9 +247,6 @@
       <w:pPr>
         <w:pStyle w:val="2"/>
         <w:ind w:left="840" w:hanging="420"/>
-        <w:rPr>
-          <w:rFonts w:hint="eastAsia"/>
-        </w:rPr>
       </w:pPr>
       <w:r>
         <w:rPr>
@@ -271,9 +264,6 @@
     <w:p>
       <w:pPr>
         <w:pStyle w:val="11"/>
-        <w:rPr>
-          <w:rFonts w:hint="eastAsia"/>
-        </w:rPr>
       </w:pPr>
       <w:r>
         <w:rPr>
@@ -292,9 +282,6 @@
       <w:pPr>
         <w:pStyle w:val="2"/>
         <w:ind w:left="840" w:hanging="420"/>
-        <w:rPr>
-          <w:rFonts w:hint="eastAsia"/>
-        </w:rPr>
       </w:pPr>
       <w:r>
         <w:rPr>
@@ -324,9 +311,6 @@
     <w:p>
       <w:pPr>
         <w:pStyle w:val="11"/>
-        <w:rPr>
-          <w:rFonts w:hint="eastAsia"/>
-        </w:rPr>
       </w:pPr>
       <w:r>
         <w:rPr>
@@ -375,9 +359,6 @@
       <w:pPr>
         <w:pStyle w:val="2"/>
         <w:ind w:left="840" w:hanging="420"/>
-        <w:rPr>
-          <w:rFonts w:hint="eastAsia"/>
-        </w:rPr>
       </w:pPr>
       <w:r>
         <w:rPr>
@@ -407,42 +388,18 @@
     <w:p>
       <w:pPr>
         <w:pStyle w:val="11"/>
-        <w:rPr>
-          <w:rFonts w:hint="eastAsia"/>
-        </w:rPr>
-      </w:pPr>
-      <w:r>
-        <w:rPr>
-          <w:rFonts w:hint="eastAsia"/>
-        </w:rPr>
-        <w:t>◆ オープンソースもしくはサード パーティのコードを事前の承認なしに、社製プロダクトのソース ツリーに入れてしまう</w:t>
-      </w:r>
-      <w:r>
-        <w:rPr>
-          <w:rFonts w:hint="eastAsia"/>
-        </w:rPr>
-        <w:t>（</w:t>
-      </w:r>
-      <w:r>
-        <w:rPr>
-          <w:rFonts w:hint="eastAsia"/>
-        </w:rPr>
-        <w:t>自社</w:t>
-      </w:r>
-      <w:r>
-        <w:rPr>
-          <w:rFonts w:hint="eastAsia"/>
-        </w:rPr>
-        <w:t>のポリシーに従うこと）</w:t>
+      </w:pPr>
+      <w:r>
+        <w:rPr>
+          <w:rFonts w:hint="eastAsia"/>
+        </w:rPr>
+        <w:t>◆ オープンソースもしくはサード パーティのコードを事前の承認なしに、社製プロダクトのソース ツリーに入れてしまう（自社のポリシーに従うこと）</w:t>
       </w:r>
     </w:p>
     <w:p>
       <w:pPr>
         <w:pStyle w:val="2"/>
         <w:ind w:left="840" w:hanging="420"/>
-        <w:rPr>
-          <w:rFonts w:hint="eastAsia"/>
-        </w:rPr>
       </w:pPr>
       <w:r>
         <w:rPr>
@@ -493,9 +450,6 @@
       <w:pPr>
         <w:pStyle w:val="2"/>
         <w:ind w:left="840" w:hanging="420"/>
-        <w:rPr>
-          <w:rFonts w:hint="eastAsia"/>
-        </w:rPr>
       </w:pPr>
       <w:r>
         <w:rPr>
@@ -513,9 +467,6 @@
     <w:p>
       <w:pPr>
         <w:pStyle w:val="11"/>
-        <w:rPr>
-          <w:rFonts w:hint="eastAsia"/>
-        </w:rPr>
       </w:pPr>
       <w:r>
         <w:rPr>
@@ -534,57 +485,21 @@
       <w:pPr>
         <w:spacing w:beforeLines="50" w:before="180" w:line="300" w:lineRule="exact"/>
         <w:ind w:left="360" w:hangingChars="150" w:hanging="360"/>
+        <w:rPr>
+          <w:rFonts w:ascii="メイリオ" w:eastAsia="メイリオ" w:hAnsi="メイリオ" w:cs="メイリオ"/>
+          <w:b/>
+          <w:color w:val="00B050"/>
+          <w:sz w:val="24"/>
+        </w:rPr>
+      </w:pPr>
+      <w:r>
         <w:rPr>
           <w:rFonts w:ascii="メイリオ" w:eastAsia="メイリオ" w:hAnsi="メイリオ" w:cs="メイリオ" w:hint="eastAsia"/>
           <w:b/>
           <w:color w:val="00B050"/>
           <w:sz w:val="24"/>
         </w:rPr>
-      </w:pPr>
-      <w:r>
-        <w:rPr>
-          <w:rFonts w:ascii="メイリオ" w:eastAsia="メイリオ" w:hAnsi="メイリオ" w:cs="メイリオ" w:hint="eastAsia"/>
-          <w:b/>
-          <w:color w:val="00B050"/>
-          <w:sz w:val="24"/>
-        </w:rPr>
-        <w:t>べ</w:t>
-      </w:r>
-      <w:r>
-        <w:rPr>
-          <w:rFonts w:ascii="メイリオ" w:eastAsia="メイリオ" w:hAnsi="メイリオ" w:cs="メイリオ" w:hint="eastAsia"/>
-          <w:b/>
-          <w:color w:val="00B050"/>
-          <w:sz w:val="24"/>
-        </w:rPr>
-        <w:t>し</w:t>
-      </w:r>
-      <w:r>
-        <w:rPr>
-          <w:rFonts w:ascii="メイリオ" w:eastAsia="メイリオ" w:hAnsi="メイリオ" w:cs="メイリオ" w:hint="eastAsia"/>
-          <w:b/>
-          <w:color w:val="00B050"/>
-          <w:sz w:val="24"/>
-        </w:rPr>
-        <w:t>（</w:t>
-      </w:r>
-      <w:r>
-        <w:rPr>
-          <w:rFonts w:ascii="メイリオ" w:eastAsia="メイリオ" w:hAnsi="メイリオ" w:cs="メイリオ" w:hint="eastAsia"/>
-          <w:b/>
-          <w:color w:val="00B050"/>
-          <w:sz w:val="24"/>
-        </w:rPr>
-        <w:t>DO</w:t>
-      </w:r>
-      <w:r>
-        <w:rPr>
-          <w:rFonts w:ascii="メイリオ" w:eastAsia="メイリオ" w:hAnsi="メイリオ" w:cs="メイリオ" w:hint="eastAsia"/>
-          <w:b/>
-          <w:color w:val="00B050"/>
-          <w:sz w:val="24"/>
-        </w:rPr>
-        <w:t>）</w:t>
+        <w:t>べし（DO）</w:t>
       </w:r>
     </w:p>
     <w:p>
@@ -592,7 +507,6 @@
         <w:pStyle w:val="2"/>
         <w:ind w:left="840" w:hanging="420"/>
         <w:rPr>
-          <w:rFonts w:hint="eastAsia"/>
           <w:color w:val="000000"/>
           <w14:textFill>
             <w14:solidFill>
@@ -649,9 +563,6 @@
     <w:p>
       <w:pPr>
         <w:pStyle w:val="11"/>
-        <w:rPr>
-          <w:rFonts w:hint="eastAsia"/>
-        </w:rPr>
       </w:pPr>
       <w:r>
         <w:rPr>
@@ -665,7 +576,6 @@
         <w:pStyle w:val="2"/>
         <w:ind w:left="840" w:hanging="420"/>
         <w:rPr>
-          <w:rFonts w:hint="eastAsia"/>
           <w:color w:val="000000"/>
           <w14:textFill>
             <w14:solidFill>
@@ -755,9 +665,6 @@
         <w:pStyle w:val="2"/>
         <w:spacing w:beforeLines="200" w:before="720"/>
         <w:ind w:left="840" w:hanging="420"/>
-        <w:rPr>
-          <w:rFonts w:hint="eastAsia"/>
-        </w:rPr>
       </w:pPr>
       <w:r>
         <w:br w:type="page"/>
@@ -785,39 +692,12 @@
     <w:p>
       <w:pPr>
         <w:pStyle w:val="11"/>
-        <w:rPr>
-          <w:rFonts w:hint="eastAsia"/>
-        </w:rPr>
-      </w:pPr>
-      <w:r>
-        <w:rPr>
-          <w:rFonts w:hint="eastAsia"/>
-        </w:rPr>
-        <w:t>◆ 変更日(Date of change)、作者(Author)、1行程度の</w:t>
-      </w:r>
-      <w:r>
-        <w:rPr>
-          <w:rFonts w:hint="eastAsia"/>
-        </w:rPr>
-        <w:t>適用した変更</w:t>
-      </w:r>
-      <w:r>
-        <w:rPr>
-          <w:rFonts w:hint="eastAsia"/>
-        </w:rPr>
-        <w:t>内容を、</w:t>
-      </w:r>
-      <w:r>
-        <w:rPr>
-          <w:rFonts w:hint="eastAsia"/>
-        </w:rPr>
-        <w:t>改変するすべてのファイルに対し</w:t>
-      </w:r>
-      <w:r>
-        <w:rPr>
-          <w:rFonts w:hint="eastAsia"/>
-        </w:rPr>
-        <w:t>反映しアップデートをかける</w:t>
+      </w:pPr>
+      <w:r>
+        <w:rPr>
+          <w:rFonts w:hint="eastAsia"/>
+        </w:rPr>
+        <w:t>◆ 変更日(Date of change)、作者(Author)、1行程度の適用した変更内容を、改変するすべてのファイルに対し反映しアップデートをかける</w:t>
       </w:r>
     </w:p>
     <w:p>
@@ -825,7 +705,6 @@
         <w:pStyle w:val="2"/>
         <w:ind w:left="840" w:hanging="420"/>
         <w:rPr>
-          <w:rFonts w:hint="eastAsia"/>
           <w:color w:val="000000"/>
           <w14:textFill>
             <w14:solidFill>
@@ -882,9 +761,6 @@
     <w:p>
       <w:pPr>
         <w:pStyle w:val="11"/>
-        <w:rPr>
-          <w:rFonts w:hint="eastAsia"/>
-        </w:rPr>
       </w:pPr>
       <w:r>
         <w:rPr>
@@ -940,7 +816,6 @@
         <w:pStyle w:val="2"/>
         <w:ind w:left="840" w:hanging="420"/>
         <w:rPr>
-          <w:rFonts w:hint="eastAsia"/>
           <w:color w:val="000000"/>
           <w14:textFill>
             <w14:solidFill>
@@ -997,9 +872,6 @@
     <w:p>
       <w:pPr>
         <w:pStyle w:val="11"/>
-        <w:rPr>
-          <w:rFonts w:hint="eastAsia"/>
-        </w:rPr>
       </w:pPr>
       <w:r>
         <w:rPr>
@@ -1013,7 +885,6 @@
         <w:pStyle w:val="2"/>
         <w:ind w:left="840" w:hanging="420"/>
         <w:rPr>
-          <w:rFonts w:hint="eastAsia"/>
           <w:color w:val="000000"/>
           <w14:textFill>
             <w14:solidFill>
@@ -1070,9 +941,6 @@
     <w:p>
       <w:pPr>
         <w:pStyle w:val="11"/>
-        <w:rPr>
-          <w:rFonts w:hint="eastAsia"/>
-        </w:rPr>
       </w:pPr>
       <w:r>
         <w:rPr>
@@ -1092,7 +960,6 @@
         <w:pStyle w:val="2"/>
         <w:ind w:left="840" w:hanging="420"/>
         <w:rPr>
-          <w:rFonts w:hint="eastAsia"/>
           <w:color w:val="000000"/>
           <w14:textFill>
             <w14:solidFill>
@@ -1140,15 +1007,7 @@
         <w:rPr>
           <w:rFonts w:hint="eastAsia"/>
         </w:rPr>
-        <w:t>◆ ソースコード パッケージのライセンスが、プロジェクトのWebサイトで記述しているものと合っている家どうかを確認する。相違が生じている場合に、明</w:t>
-      </w:r>
-      <w:bookmarkStart w:id="0" w:name="_GoBack"/>
-      <w:bookmarkEnd w:id="0"/>
-      <w:r>
-        <w:rPr>
-          <w:rFonts w:hint="eastAsia"/>
-        </w:rPr>
-        <w:t>確化のためプロジェクトにコンタクトをとる</w:t>
+        <w:t>◆ ソースコード パッケージのライセンスが、プロジェクトのWebサイトで記述しているものと合っている家どうかを確認する。相違が生じている場合に、明確化のためプロジェクトにコンタクトをとる</w:t>
       </w:r>
     </w:p>
     <w:sectPr>
@@ -1278,7 +1137,7 @@
                               <w:noProof/>
                               <w:lang w:val="ja-JP"/>
                             </w:rPr>
-                            <w:t>2</w:t>
+                            <w:t>1</w:t>
                           </w:r>
                           <w:r>
                             <w:rPr>
@@ -1393,7 +1252,7 @@
                         <w:noProof/>
                         <w:lang w:val="ja-JP"/>
                       </w:rPr>
-                      <w:t>2</w:t>
+                      <w:t>1</w:t>
                     </w:r>
                     <w:r>
                       <w:rPr>
@@ -2815,7 +2674,7 @@
 </file>
 
 <file path=customXml/itemProps1.xml><?xml version="1.0" encoding="utf-8"?>
-<ds:datastoreItem xmlns:ds="http://schemas.openxmlformats.org/officeDocument/2006/customXml" ds:itemID="{1911E842-9C67-4111-B08B-0C9529A2A2A7}">
+<ds:datastoreItem xmlns:ds="http://schemas.openxmlformats.org/officeDocument/2006/customXml" ds:itemID="{44B81026-53A8-4421-BFD6-37A7A1B68458}">
   <ds:schemaRefs>
     <ds:schemaRef ds:uri="http://schemas.openxmlformats.org/officeDocument/2006/bibliography"/>
   </ds:schemaRefs>

</xml_diff>

<commit_message>
Unofficial Japanese Translation:Recommended open source compliance(For Engineers)
</commit_message>
<xml_diff>
--- a/recommendedengineering-JP_unofficial.docx
+++ b/recommendedengineering-JP_unofficial.docx
@@ -179,7 +179,34 @@
           <w:color w:val="FF0066"/>
           <w:sz w:val="24"/>
         </w:rPr>
-        <w:t>べからず（DO NOT）</w:t>
+        <w:t>「</w:t>
+      </w:r>
+      <w:r>
+        <w:rPr>
+          <w:rFonts w:ascii="メイリオ" w:eastAsia="メイリオ" w:hAnsi="メイリオ" w:cs="メイリオ" w:hint="eastAsia"/>
+          <w:b/>
+          <w:color w:val="FF0066"/>
+          <w:sz w:val="24"/>
+        </w:rPr>
+        <w:t>べからず</w:t>
+      </w:r>
+      <w:r>
+        <w:rPr>
+          <w:rFonts w:ascii="メイリオ" w:eastAsia="メイリオ" w:hAnsi="メイリオ" w:cs="メイリオ" w:hint="eastAsia"/>
+          <w:b/>
+          <w:color w:val="FF0066"/>
+          <w:sz w:val="24"/>
+        </w:rPr>
+        <w:t>」</w:t>
+      </w:r>
+      <w:r>
+        <w:rPr>
+          <w:rFonts w:ascii="メイリオ" w:eastAsia="メイリオ" w:hAnsi="メイリオ" w:cs="メイリオ" w:hint="eastAsia"/>
+          <w:b/>
+          <w:color w:val="FF0066"/>
+          <w:sz w:val="24"/>
+        </w:rPr>
+        <w:t>（DO NOT）</w:t>
       </w:r>
     </w:p>
     <w:p>
@@ -508,7 +535,36 @@
           <w:color w:val="00B050"/>
           <w:sz w:val="24"/>
         </w:rPr>
-        <w:t>べし（DO）</w:t>
+        <w:t>「</w:t>
+      </w:r>
+      <w:r>
+        <w:rPr>
+          <w:rFonts w:ascii="メイリオ" w:eastAsia="メイリオ" w:hAnsi="メイリオ" w:cs="メイリオ" w:hint="eastAsia"/>
+          <w:b/>
+          <w:color w:val="00B050"/>
+          <w:sz w:val="24"/>
+        </w:rPr>
+        <w:t>べし</w:t>
+      </w:r>
+      <w:r>
+        <w:rPr>
+          <w:rFonts w:ascii="メイリオ" w:eastAsia="メイリオ" w:hAnsi="メイリオ" w:cs="メイリオ" w:hint="eastAsia"/>
+          <w:b/>
+          <w:color w:val="00B050"/>
+          <w:sz w:val="24"/>
+        </w:rPr>
+        <w:t>」</w:t>
+      </w:r>
+      <w:bookmarkStart w:id="0" w:name="_GoBack"/>
+      <w:bookmarkEnd w:id="0"/>
+      <w:r>
+        <w:rPr>
+          <w:rFonts w:ascii="メイリオ" w:eastAsia="メイリオ" w:hAnsi="メイリオ" w:cs="メイリオ" w:hint="eastAsia"/>
+          <w:b/>
+          <w:color w:val="00B050"/>
+          <w:sz w:val="24"/>
+        </w:rPr>
+        <w:t>（DO）</w:t>
       </w:r>
     </w:p>
     <w:p>
@@ -991,7 +1047,6 @@
           </w14:textFill>
         </w:rPr>
       </w:pPr>
-      <w:bookmarkStart w:id="0" w:name="_GoBack"/>
       <w:r>
         <w:rPr>
           <w:rFonts w:hint="eastAsia"/>
@@ -1008,7 +1063,6 @@
         </w:rPr>
         <w:t>●</w:t>
       </w:r>
-      <w:bookmarkEnd w:id="0"/>
       <w:r>
         <w:rPr>
           <w:rFonts w:hint="eastAsia"/>
@@ -2699,7 +2753,7 @@
 </file>
 
 <file path=customXml/itemProps1.xml><?xml version="1.0" encoding="utf-8"?>
-<ds:datastoreItem xmlns:ds="http://schemas.openxmlformats.org/officeDocument/2006/customXml" ds:itemID="{A5A0F5B1-720C-4472-8BFE-61BBA8B00F11}">
+<ds:datastoreItem xmlns:ds="http://schemas.openxmlformats.org/officeDocument/2006/customXml" ds:itemID="{6C73B918-3572-48EA-A72D-889349546CF3}">
   <ds:schemaRefs>
     <ds:schemaRef ds:uri="http://schemas.openxmlformats.org/officeDocument/2006/bibliography"/>
   </ds:schemaRefs>

</xml_diff>